<commit_message>
Started Advent of Code
</commit_message>
<xml_diff>
--- a/Final Project/Python Project.docx
+++ b/Final Project/Python Project.docx
@@ -1066,7 +1066,13 @@
       </w:pPr>
       <w:r>
         <w:tab/>
-        <w:t>Tasked with creating a web module that can track machine status in a production shop. The module will include Status of the machines, hoe many times each machine goes down, and for how long. The reporting with be graph based with downtime in hours, and the number of times it went down. S</w:t>
+        <w:t>Tasked with creating a web module that can track machine status in a production shop. The module will include Status of the machines, ho</w:t>
+      </w:r>
+      <w:r>
+        <w:t>w</w:t>
+      </w:r>
+      <w:r>
+        <w:t xml:space="preserve"> many times each machine goes down, and for how long. The reporting with be graph based with downtime in hours, and the number of times it went down. S</w:t>
       </w:r>
       <w:r>
         <w:t>tatistical</w:t>
@@ -1402,19 +1408,7 @@
           <w:rPr>
             <w:rStyle w:val="Hyperlink"/>
           </w:rPr>
-          <w:t xml:space="preserve"> Reposit</w:t>
-        </w:r>
-        <w:r>
-          <w:rPr>
-            <w:rStyle w:val="Hyperlink"/>
-          </w:rPr>
-          <w:t>o</w:t>
-        </w:r>
-        <w:r>
-          <w:rPr>
-            <w:rStyle w:val="Hyperlink"/>
-          </w:rPr>
-          <w:t>ry</w:t>
+          <w:t xml:space="preserve"> Repository</w:t>
         </w:r>
       </w:hyperlink>
     </w:p>
@@ -7022,7 +7016,7 @@
             <w:rPr>
               <w:noProof/>
             </w:rPr>
-            <w:t>1</w:t>
+            <w:t>3</w:t>
           </w:r>
         </w:fldSimple>
       </w:p>
@@ -7873,7 +7867,7 @@
   <a:extraClrSchemeLst/>
   <a:extLst>
     <a:ext uri="{05A4C25C-085E-4340-85A3-A5531E510DB2}">
-      <thm15:themeFamily xmlns:thm15="http://schemas.microsoft.com/office/thememl/2012/main" xmlns="" name="Office Theme" id="{62F939B6-93AF-4DB8-9C6B-D6C7DFDC589F}" vid="{4A3C46E8-61CC-4603-A589-7422A47A8E4A}"/>
+      <thm15:themeFamily xmlns="" xmlns:thm15="http://schemas.microsoft.com/office/thememl/2012/main" name="Office Theme" id="{62F939B6-93AF-4DB8-9C6B-D6C7DFDC589F}" vid="{4A3C46E8-61CC-4603-A589-7422A47A8E4A}"/>
     </a:ext>
   </a:extLst>
 </a:theme>

</xml_diff>